<commit_message>
export ( orders table )
</commit_message>
<xml_diff>
--- a/DataBase1WPF/Resources/Договор.docx
+++ b/DataBase1WPF/Resources/Договор.docx
@@ -1,6 +1,6 @@
 
 <file path=word/document.xml><?xml version="1.0" encoding="utf-8"?>
-<w:document xmlns:wpc="http://schemas.microsoft.com/office/word/2010/wordprocessingCanvas" xmlns:cx="http://schemas.microsoft.com/office/drawing/2014/chartex" xmlns:cx1="http://schemas.microsoft.com/office/drawing/2015/9/8/chartex" xmlns:cx2="http://schemas.microsoft.com/office/drawing/2015/10/21/chartex" xmlns:cx3="http://schemas.microsoft.com/office/drawing/2016/5/9/chartex" xmlns:cx4="http://schemas.microsoft.com/office/drawing/2016/5/10/chartex" xmlns:cx5="http://schemas.microsoft.com/office/drawing/2016/5/11/chartex" xmlns:cx6="http://schemas.microsoft.com/office/drawing/2016/5/12/chartex" xmlns:cx7="http://schemas.microsoft.com/office/drawing/2016/5/13/chartex" xmlns:cx8="http://schemas.microsoft.com/office/drawing/2016/5/14/chartex" xmlns:mc="http://schemas.openxmlformats.org/markup-compatibility/2006" xmlns:aink="http://schemas.microsoft.com/office/drawing/2016/ink" xmlns:am3d="http://schemas.microsoft.com/office/drawing/2017/model3d" xmlns:o="urn:schemas-microsoft-com:office:office" xmlns:oel="http://schemas.microsoft.com/office/2019/extlst" xmlns:r="http://schemas.openxmlformats.org/officeDocument/2006/relationships" xmlns:m="http://schemas.openxmlformats.org/officeDocument/2006/math" xmlns:v="urn:schemas-microsoft-com:vml" xmlns:wp14="http://schemas.microsoft.com/office/word/2010/wordprocessingDrawing" xmlns:wp="http://schemas.openxmlformats.org/drawingml/2006/wordprocessingDrawing" xmlns:w10="urn:schemas-microsoft-com:office:word" xmlns:w="http://schemas.openxmlformats.org/wordprocessingml/2006/main" xmlns:w14="http://schemas.microsoft.com/office/word/2010/wordml" xmlns:w15="http://schemas.microsoft.com/office/word/2012/wordml" xmlns:w16cex="http://schemas.microsoft.com/office/word/2018/wordml/cex" xmlns:w16cid="http://schemas.microsoft.com/office/word/2016/wordml/cid" xmlns:w16="http://schemas.microsoft.com/office/word/2018/wordml" xmlns:w16du="http://schemas.microsoft.com/office/word/2023/wordml/word16du" xmlns:w16sdtdh="http://schemas.microsoft.com/office/word/2020/wordml/sdtdatahash" xmlns:w16se="http://schemas.microsoft.com/office/word/2015/wordml/symex" xmlns:wpg="http://schemas.microsoft.com/office/word/2010/wordprocessingGroup" xmlns:wpi="http://schemas.microsoft.com/office/word/2010/wordprocessingInk" xmlns:wne="http://schemas.microsoft.com/office/word/2006/wordml" xmlns:wps="http://schemas.microsoft.com/office/word/2010/wordprocessingShape" mc:Ignorable="w14 w15 w16se w16cid w16 w16cex w16sdtdh w16du wp14">
+<w:document xmlns:wpc="http://schemas.microsoft.com/office/word/2010/wordprocessingCanvas" xmlns:cx="http://schemas.microsoft.com/office/drawing/2014/chartex" xmlns:cx1="http://schemas.microsoft.com/office/drawing/2015/9/8/chartex" xmlns:cx2="http://schemas.microsoft.com/office/drawing/2015/10/21/chartex" xmlns:cx3="http://schemas.microsoft.com/office/drawing/2016/5/9/chartex" xmlns:cx4="http://schemas.microsoft.com/office/drawing/2016/5/10/chartex" xmlns:cx5="http://schemas.microsoft.com/office/drawing/2016/5/11/chartex" xmlns:cx6="http://schemas.microsoft.com/office/drawing/2016/5/12/chartex" xmlns:cx7="http://schemas.microsoft.com/office/drawing/2016/5/13/chartex" xmlns:cx8="http://schemas.microsoft.com/office/drawing/2016/5/14/chartex" xmlns:mc="http://schemas.openxmlformats.org/markup-compatibility/2006" xmlns:aink="http://schemas.microsoft.com/office/drawing/2016/ink" xmlns:am3d="http://schemas.microsoft.com/office/drawing/2017/model3d" xmlns:o="urn:schemas-microsoft-com:office:office" xmlns:oel="http://schemas.microsoft.com/office/2019/extlst" xmlns:r="http://schemas.openxmlformats.org/officeDocument/2006/relationships" xmlns:m="http://schemas.openxmlformats.org/officeDocument/2006/math" xmlns:v="urn:schemas-microsoft-com:vml" xmlns:wp14="http://schemas.microsoft.com/office/word/2010/wordprocessingDrawing" xmlns:wp="http://schemas.openxmlformats.org/drawingml/2006/wordprocessingDrawing" xmlns:w10="urn:schemas-microsoft-com:office:word" xmlns:w="http://schemas.openxmlformats.org/wordprocessingml/2006/main" xmlns:w14="http://schemas.microsoft.com/office/word/2010/wordml" xmlns:w15="http://schemas.microsoft.com/office/word/2012/wordml" xmlns:w16cex="http://schemas.microsoft.com/office/word/2018/wordml/cex" xmlns:w16cid="http://schemas.microsoft.com/office/word/2016/wordml/cid" xmlns:w16="http://schemas.microsoft.com/office/word/2018/wordml" xmlns:w16du="http://schemas.microsoft.com/office/word/2023/wordml/word16du" xmlns:w16sdtdh="http://schemas.microsoft.com/office/word/2020/wordml/sdtdatahash" xmlns:w16sdtfl="http://schemas.microsoft.com/office/word/2024/wordml/sdtformatlock" xmlns:w16se="http://schemas.microsoft.com/office/word/2015/wordml/symex" xmlns:wpg="http://schemas.microsoft.com/office/word/2010/wordprocessingGroup" xmlns:wpi="http://schemas.microsoft.com/office/word/2010/wordprocessingInk" xmlns:wne="http://schemas.microsoft.com/office/word/2006/wordml" xmlns:wps="http://schemas.microsoft.com/office/word/2010/wordprocessingShape" mc:Ignorable="w14 w15 w16se w16cid w16 w16cex w16sdtdh w16sdtfl w16du wp14">
   <w:body>
     <w:p>
       <w:pPr>
@@ -270,87 +270,340 @@
       <w:pPr>
         <w:pStyle w:val="1"/>
         <w:rPr>
+          <w:sz w:val="28"/>
+          <w:szCs w:val="28"/>
+          <w:lang w:val="en-US"/>
+        </w:rPr>
+      </w:pPr>
+      <w:r>
+        <w:rPr>
+          <w:sz w:val="28"/>
+          <w:szCs w:val="28"/>
+        </w:rPr>
+        <w:t xml:space="preserve">1.1. Арендодатель предоставляет, а Наниматель получает во временное пользование (аренду) </w:t>
+      </w:r>
+      <w:r>
+        <w:rPr>
+          <w:sz w:val="28"/>
+          <w:szCs w:val="28"/>
+        </w:rPr>
+        <w:t xml:space="preserve"> следующие </w:t>
+      </w:r>
+      <w:r>
+        <w:rPr>
+          <w:sz w:val="28"/>
+          <w:szCs w:val="28"/>
+        </w:rPr>
+        <w:t>помещени</w:t>
+      </w:r>
+      <w:r>
+        <w:rPr>
+          <w:sz w:val="28"/>
+          <w:szCs w:val="28"/>
+        </w:rPr>
+        <w:t>я</w:t>
+      </w:r>
+      <w:r>
+        <w:rPr>
+          <w:sz w:val="28"/>
+          <w:szCs w:val="28"/>
+          <w:lang w:val="en-US"/>
+        </w:rPr>
+        <w:t xml:space="preserve"> (</w:t>
+      </w:r>
+      <w:r>
+        <w:rPr>
+          <w:sz w:val="28"/>
+          <w:szCs w:val="28"/>
+        </w:rPr>
+        <w:t>Приложение 1).</w:t>
+      </w:r>
+    </w:p>
+    <w:p>
+      <w:pPr>
+        <w:pStyle w:val="1"/>
+        <w:rPr>
+          <w:sz w:val="28"/>
+          <w:szCs w:val="28"/>
+          <w:lang w:val="en-US"/>
+        </w:rPr>
+      </w:pPr>
+      <w:r>
+        <w:rPr>
+          <w:sz w:val="28"/>
+          <w:szCs w:val="28"/>
+        </w:rPr>
+        <w:t>1.</w:t>
+      </w:r>
+      <w:r>
+        <w:rPr>
+          <w:sz w:val="28"/>
+          <w:szCs w:val="28"/>
+        </w:rPr>
+        <w:t>2</w:t>
+      </w:r>
+      <w:r>
+        <w:rPr>
+          <w:sz w:val="28"/>
+          <w:szCs w:val="28"/>
+        </w:rPr>
+        <w:t>. Передаваем</w:t>
+      </w:r>
+      <w:r>
+        <w:rPr>
+          <w:sz w:val="28"/>
+          <w:szCs w:val="28"/>
+        </w:rPr>
+        <w:t>ые</w:t>
+      </w:r>
+      <w:r>
+        <w:rPr>
+          <w:sz w:val="28"/>
+          <w:szCs w:val="28"/>
+        </w:rPr>
+        <w:t xml:space="preserve"> в аренду </w:t>
+      </w:r>
+      <w:r>
+        <w:rPr>
+          <w:sz w:val="28"/>
+          <w:szCs w:val="28"/>
+        </w:rPr>
+        <w:t>помещения</w:t>
+      </w:r>
+      <w:r>
+        <w:rPr>
+          <w:sz w:val="28"/>
+          <w:szCs w:val="28"/>
+        </w:rPr>
+        <w:t xml:space="preserve"> использу</w:t>
+      </w:r>
+      <w:r>
+        <w:rPr>
+          <w:sz w:val="28"/>
+          <w:szCs w:val="28"/>
+        </w:rPr>
+        <w:t>ю</w:t>
+      </w:r>
+      <w:r>
+        <w:rPr>
+          <w:sz w:val="28"/>
+          <w:szCs w:val="28"/>
+        </w:rPr>
+        <w:t xml:space="preserve">тся </w:t>
+      </w:r>
+      <w:bookmarkStart w:id="1" w:name="_Hlk42262025"/>
+      <w:r>
+        <w:rPr>
+          <w:sz w:val="28"/>
+          <w:szCs w:val="28"/>
+        </w:rPr>
+        <w:t xml:space="preserve">Нанимателем </w:t>
+      </w:r>
+      <w:bookmarkEnd w:id="1"/>
+      <w:r>
+        <w:rPr>
+          <w:sz w:val="28"/>
+          <w:szCs w:val="28"/>
+        </w:rPr>
+        <w:t xml:space="preserve">без права сдачи </w:t>
+      </w:r>
+      <w:r>
+        <w:rPr>
+          <w:sz w:val="28"/>
+          <w:szCs w:val="28"/>
+        </w:rPr>
+        <w:t>их</w:t>
+      </w:r>
+      <w:r>
+        <w:rPr>
+          <w:sz w:val="28"/>
+          <w:szCs w:val="28"/>
+        </w:rPr>
+        <w:t xml:space="preserve"> в субаренду. </w:t>
+      </w:r>
+    </w:p>
+    <w:p>
+      <w:pPr>
+        <w:pStyle w:val="1"/>
+        <w:rPr>
+          <w:sz w:val="28"/>
+          <w:szCs w:val="28"/>
+          <w:lang w:val="en-US"/>
+        </w:rPr>
+      </w:pPr>
+      <w:r>
+        <w:rPr>
+          <w:sz w:val="28"/>
+          <w:szCs w:val="28"/>
+          <w:lang w:val="en-US"/>
+        </w:rPr>
+        <w:t xml:space="preserve">1.3 </w:t>
+      </w:r>
+      <w:r>
+        <w:rPr>
+          <w:sz w:val="28"/>
+          <w:szCs w:val="28"/>
+        </w:rPr>
+        <w:t xml:space="preserve">Периодичность оплаты данных помещений: </w:t>
+      </w:r>
+      <w:r>
+        <w:rPr>
+          <w:sz w:val="28"/>
+          <w:szCs w:val="28"/>
+          <w:lang w:val="en-US"/>
+        </w:rPr>
+        <w:t>{</w:t>
+      </w:r>
+      <w:proofErr w:type="spellStart"/>
+      <w:r>
+        <w:rPr>
+          <w:sz w:val="28"/>
+          <w:szCs w:val="28"/>
+        </w:rPr>
+        <w:t>PaymentFrequencyTitle</w:t>
+      </w:r>
+      <w:proofErr w:type="spellEnd"/>
+      <w:r>
+        <w:rPr>
+          <w:sz w:val="28"/>
+          <w:szCs w:val="28"/>
+          <w:lang w:val="en-US"/>
+        </w:rPr>
+        <w:t>}</w:t>
+      </w:r>
+    </w:p>
+    <w:p>
+      <w:pPr>
+        <w:pStyle w:val="1"/>
+        <w:rPr>
+          <w:sz w:val="28"/>
+          <w:szCs w:val="28"/>
+        </w:rPr>
+      </w:pPr>
+      <w:r>
+        <w:rPr>
+          <w:sz w:val="28"/>
+          <w:szCs w:val="28"/>
+          <w:lang w:val="en-US"/>
+        </w:rPr>
+        <w:t xml:space="preserve">1.4 </w:t>
+      </w:r>
+      <w:r>
+        <w:rPr>
+          <w:sz w:val="28"/>
+          <w:szCs w:val="28"/>
+        </w:rPr>
+        <w:t>Дополнительные условия, предусмотренные по договору</w:t>
+      </w:r>
+      <w:proofErr w:type="gramStart"/>
+      <w:r>
+        <w:rPr>
+          <w:sz w:val="28"/>
+          <w:szCs w:val="28"/>
+        </w:rPr>
+        <w:t xml:space="preserve">: </w:t>
+      </w:r>
+      <w:r>
+        <w:rPr>
+          <w:sz w:val="28"/>
+          <w:szCs w:val="28"/>
+        </w:rPr>
+        <w:t xml:space="preserve"> </w:t>
+      </w:r>
+      <w:r>
+        <w:rPr>
+          <w:sz w:val="28"/>
+          <w:szCs w:val="28"/>
+          <w:lang w:val="en-US"/>
+        </w:rPr>
+        <w:t>{</w:t>
+      </w:r>
+      <w:proofErr w:type="spellStart"/>
+      <w:proofErr w:type="gramEnd"/>
+      <w:r>
+        <w:rPr>
+          <w:sz w:val="28"/>
+          <w:szCs w:val="28"/>
+        </w:rPr>
+        <w:t>AdditionalConditions</w:t>
+      </w:r>
+      <w:proofErr w:type="spellEnd"/>
+      <w:r>
+        <w:rPr>
+          <w:sz w:val="28"/>
+          <w:szCs w:val="28"/>
+          <w:lang w:val="en-US"/>
+        </w:rPr>
+        <w:t>}</w:t>
+      </w:r>
+      <w:r>
+        <w:rPr>
+          <w:sz w:val="28"/>
+          <w:szCs w:val="28"/>
+        </w:rPr>
+        <w:t>.</w:t>
+      </w:r>
+    </w:p>
+    <w:p>
+      <w:pPr>
+        <w:pStyle w:val="1"/>
+        <w:rPr>
+          <w:sz w:val="28"/>
+          <w:szCs w:val="28"/>
+        </w:rPr>
+      </w:pPr>
+      <w:r>
+        <w:rPr>
+          <w:sz w:val="28"/>
+          <w:szCs w:val="28"/>
+          <w:lang w:val="en-US"/>
+        </w:rPr>
+        <w:t xml:space="preserve">1.5 </w:t>
+      </w:r>
+      <w:r>
+        <w:rPr>
+          <w:sz w:val="28"/>
+          <w:szCs w:val="28"/>
+        </w:rPr>
+        <w:t xml:space="preserve">Штраф за несоблюдение условий, предусмотренных по договору, составляет </w:t>
+      </w:r>
+      <w:r>
+        <w:rPr>
+          <w:sz w:val="28"/>
+          <w:szCs w:val="28"/>
+          <w:lang w:val="en-US"/>
+        </w:rPr>
+        <w:t>{Fine}</w:t>
+      </w:r>
+      <w:r>
+        <w:rPr>
+          <w:sz w:val="28"/>
+          <w:szCs w:val="28"/>
+        </w:rPr>
+        <w:t xml:space="preserve"> руб.</w:t>
+      </w:r>
+    </w:p>
+    <w:p>
+      <w:pPr>
+        <w:pStyle w:val="1"/>
+        <w:rPr>
           <w:b/>
           <w:bCs/>
           <w:sz w:val="28"/>
           <w:szCs w:val="28"/>
         </w:rPr>
       </w:pPr>
-      <w:r>
-        <w:rPr>
-          <w:sz w:val="28"/>
-          <w:szCs w:val="28"/>
-        </w:rPr>
-        <w:t>1.1. Арендодатель предоставляет, а Наниматель получает во временное пользование (аренду) ________</w:t>
-      </w:r>
-      <w:r>
-        <w:rPr>
-          <w:sz w:val="28"/>
-          <w:szCs w:val="28"/>
-        </w:rPr>
-        <w:t>помещение</w:t>
-      </w:r>
-      <w:r>
-        <w:rPr>
-          <w:sz w:val="28"/>
-          <w:szCs w:val="28"/>
-        </w:rPr>
-        <w:t>, расположенн</w:t>
-      </w:r>
-      <w:r>
-        <w:rPr>
-          <w:sz w:val="28"/>
-          <w:szCs w:val="28"/>
-        </w:rPr>
-        <w:t>ое</w:t>
-      </w:r>
-      <w:r>
-        <w:rPr>
-          <w:sz w:val="28"/>
-          <w:szCs w:val="28"/>
-        </w:rPr>
-        <w:t xml:space="preserve"> по адресу: г.___________ ул.__________________________________ дом._______ корп.______ кв.________ </w:t>
-      </w:r>
-      <w:r>
-        <w:rPr>
-          <w:sz w:val="28"/>
-          <w:szCs w:val="28"/>
-        </w:rPr>
-        <w:br/>
-        <w:t xml:space="preserve">1.2. Арендодатель предоставляет, а Наниматель получает во временное пользование находящиеся в квартире предметы мебели и бытовую технику. </w:t>
-      </w:r>
-      <w:r>
-        <w:rPr>
-          <w:sz w:val="28"/>
-          <w:szCs w:val="28"/>
-        </w:rPr>
-        <w:br/>
-        <w:t xml:space="preserve">1.3. Срок аренды составляет ___ месяцев и определяется с ( ___ ) ___________ 20__ г. по ( ___ ) _________ 20__ г. </w:t>
-      </w:r>
-      <w:r>
-        <w:rPr>
-          <w:sz w:val="28"/>
-          <w:szCs w:val="28"/>
-        </w:rPr>
-        <w:br/>
-        <w:t xml:space="preserve">1.4. Передаваемая в аренду квартира используется </w:t>
-      </w:r>
-      <w:bookmarkStart w:id="1" w:name="_Hlk42262025"/>
-      <w:r>
-        <w:rPr>
-          <w:sz w:val="28"/>
-          <w:szCs w:val="28"/>
-        </w:rPr>
-        <w:t xml:space="preserve">Нанимателем </w:t>
-      </w:r>
-      <w:bookmarkEnd w:id="1"/>
-      <w:r>
-        <w:rPr>
-          <w:sz w:val="28"/>
-          <w:szCs w:val="28"/>
-        </w:rPr>
-        <w:t xml:space="preserve">только для проживания без права сдачи её в субаренду. </w:t>
-      </w:r>
+    </w:p>
+    <w:p>
+      <w:pPr>
+        <w:pStyle w:val="1"/>
+        <w:rPr>
+          <w:b/>
+          <w:bCs/>
+          <w:sz w:val="28"/>
+          <w:szCs w:val="28"/>
+        </w:rPr>
+      </w:pPr>
     </w:p>
     <w:p>
       <w:pPr>
@@ -386,7 +639,100 @@
           <w:sz w:val="28"/>
           <w:szCs w:val="28"/>
         </w:rPr>
-        <w:t xml:space="preserve">2.1. Арендодатель подтверждает, что он получил согласие всех совершеннолетних лиц, зарегистрированных по данному адресу, или владеющих совместно с ним данной жилплощадью, на сдачу данной квартиры в аренду. </w:t>
+        <w:t>2.1. Арендодатель подтверждает, что он получил согласие всех совершеннолетних лиц, зарегистрированных по данн</w:t>
+      </w:r>
+      <w:r>
+        <w:rPr>
+          <w:sz w:val="28"/>
+          <w:szCs w:val="28"/>
+        </w:rPr>
+        <w:t>ым</w:t>
+      </w:r>
+      <w:r>
+        <w:rPr>
+          <w:sz w:val="28"/>
+          <w:szCs w:val="28"/>
+        </w:rPr>
+        <w:t xml:space="preserve"> адрес</w:t>
+      </w:r>
+      <w:r>
+        <w:rPr>
+          <w:sz w:val="28"/>
+          <w:szCs w:val="28"/>
+        </w:rPr>
+        <w:t>ам</w:t>
+      </w:r>
+      <w:r>
+        <w:rPr>
+          <w:sz w:val="28"/>
+          <w:szCs w:val="28"/>
+        </w:rPr>
+        <w:t>, или владеющих совместно с ним данн</w:t>
+      </w:r>
+      <w:r>
+        <w:rPr>
+          <w:sz w:val="28"/>
+          <w:szCs w:val="28"/>
+        </w:rPr>
+        <w:t>ыми</w:t>
+      </w:r>
+      <w:r>
+        <w:rPr>
+          <w:sz w:val="28"/>
+          <w:szCs w:val="28"/>
+        </w:rPr>
+        <w:t xml:space="preserve"> </w:t>
+      </w:r>
+      <w:proofErr w:type="spellStart"/>
+      <w:r>
+        <w:rPr>
+          <w:sz w:val="28"/>
+          <w:szCs w:val="28"/>
+        </w:rPr>
+        <w:t>жилплощад</w:t>
+      </w:r>
+      <w:r>
+        <w:rPr>
+          <w:sz w:val="28"/>
+          <w:szCs w:val="28"/>
+        </w:rPr>
+        <w:t>ями</w:t>
+      </w:r>
+      <w:proofErr w:type="spellEnd"/>
+      <w:r>
+        <w:rPr>
+          <w:sz w:val="28"/>
+          <w:szCs w:val="28"/>
+        </w:rPr>
+        <w:t>, на сдачу данн</w:t>
+      </w:r>
+      <w:r>
+        <w:rPr>
+          <w:sz w:val="28"/>
+          <w:szCs w:val="28"/>
+        </w:rPr>
+        <w:t>ых</w:t>
+      </w:r>
+      <w:r>
+        <w:rPr>
+          <w:sz w:val="28"/>
+          <w:szCs w:val="28"/>
+        </w:rPr>
+        <w:t xml:space="preserve"> </w:t>
+      </w:r>
+      <w:r>
+        <w:rPr>
+          <w:sz w:val="28"/>
+          <w:szCs w:val="28"/>
+        </w:rPr>
+        <w:t>помещений</w:t>
+      </w:r>
+      <w:r>
+        <w:rPr>
+          <w:sz w:val="28"/>
+          <w:szCs w:val="28"/>
+        </w:rPr>
+        <w:t xml:space="preserve"> в аренду. </w:t>
       </w:r>
       <w:r>
         <w:rPr>
@@ -394,7 +740,133 @@
           <w:szCs w:val="28"/>
         </w:rPr>
         <w:br/>
-        <w:t xml:space="preserve">2.2. Арендодатель подтверждает, что на момент подписания настоящего Договора аренды данная квартира не продана, не подарена, не является предметом судебного спора, не находится под залогом, арестом, не сдана внаем. Дом на период аренды квартиры не подлежит сносу или капитальному ремонту с отселением. </w:t>
+        <w:t>2.2. Арендодатель подтверждает, что на момент подписания настоящего Договора аренды данн</w:t>
+      </w:r>
+      <w:r>
+        <w:rPr>
+          <w:sz w:val="28"/>
+          <w:szCs w:val="28"/>
+        </w:rPr>
+        <w:t xml:space="preserve">ые помещения </w:t>
+      </w:r>
+      <w:r>
+        <w:rPr>
+          <w:sz w:val="28"/>
+          <w:szCs w:val="28"/>
+        </w:rPr>
+        <w:t>не продан</w:t>
+      </w:r>
+      <w:r>
+        <w:rPr>
+          <w:sz w:val="28"/>
+          <w:szCs w:val="28"/>
+        </w:rPr>
+        <w:t>ы</w:t>
+      </w:r>
+      <w:r>
+        <w:rPr>
+          <w:sz w:val="28"/>
+          <w:szCs w:val="28"/>
+        </w:rPr>
+        <w:t>, не подарен</w:t>
+      </w:r>
+      <w:r>
+        <w:rPr>
+          <w:sz w:val="28"/>
+          <w:szCs w:val="28"/>
+        </w:rPr>
+        <w:t>ы</w:t>
+      </w:r>
+      <w:r>
+        <w:rPr>
+          <w:sz w:val="28"/>
+          <w:szCs w:val="28"/>
+        </w:rPr>
+        <w:t>, не явля</w:t>
+      </w:r>
+      <w:r>
+        <w:rPr>
+          <w:sz w:val="28"/>
+          <w:szCs w:val="28"/>
+        </w:rPr>
+        <w:t>ю</w:t>
+      </w:r>
+      <w:r>
+        <w:rPr>
+          <w:sz w:val="28"/>
+          <w:szCs w:val="28"/>
+        </w:rPr>
+        <w:t>тся предметом судебного спора, не наход</w:t>
+      </w:r>
+      <w:r>
+        <w:rPr>
+          <w:sz w:val="28"/>
+          <w:szCs w:val="28"/>
+        </w:rPr>
+        <w:t>я</w:t>
+      </w:r>
+      <w:r>
+        <w:rPr>
+          <w:sz w:val="28"/>
+          <w:szCs w:val="28"/>
+        </w:rPr>
+        <w:t>тся под залогом, арестом, не сдан</w:t>
+      </w:r>
+      <w:r>
+        <w:rPr>
+          <w:sz w:val="28"/>
+          <w:szCs w:val="28"/>
+        </w:rPr>
+        <w:t>ы</w:t>
+      </w:r>
+      <w:r>
+        <w:rPr>
+          <w:sz w:val="28"/>
+          <w:szCs w:val="28"/>
+        </w:rPr>
+        <w:t xml:space="preserve"> внаем. Дом</w:t>
+      </w:r>
+      <w:r>
+        <w:rPr>
+          <w:sz w:val="28"/>
+          <w:szCs w:val="28"/>
+        </w:rPr>
+        <w:t>а</w:t>
+      </w:r>
+      <w:r>
+        <w:rPr>
+          <w:sz w:val="28"/>
+          <w:szCs w:val="28"/>
+        </w:rPr>
+        <w:t xml:space="preserve"> на период аренды </w:t>
+      </w:r>
+      <w:r>
+        <w:rPr>
+          <w:sz w:val="28"/>
+          <w:szCs w:val="28"/>
+        </w:rPr>
+        <w:t>помещений</w:t>
+      </w:r>
+      <w:r>
+        <w:rPr>
+          <w:sz w:val="28"/>
+          <w:szCs w:val="28"/>
+        </w:rPr>
+        <w:t xml:space="preserve"> не подлеж</w:t>
+      </w:r>
+      <w:r>
+        <w:rPr>
+          <w:sz w:val="28"/>
+          <w:szCs w:val="28"/>
+        </w:rPr>
+        <w:t>а</w:t>
+      </w:r>
+      <w:r>
+        <w:rPr>
+          <w:sz w:val="28"/>
+          <w:szCs w:val="28"/>
+        </w:rPr>
+        <w:t xml:space="preserve">т сносу или капитальному ремонту с отселением. </w:t>
       </w:r>
       <w:r>
         <w:rPr>
@@ -453,6 +925,7 @@
           <w:sz w:val="28"/>
           <w:szCs w:val="28"/>
         </w:rPr>
+        <w:lastRenderedPageBreak/>
         <w:t>3. Права и обязанности Нанимателя.</w:t>
       </w:r>
     </w:p>
@@ -469,7 +942,35 @@
           <w:sz w:val="28"/>
           <w:szCs w:val="28"/>
         </w:rPr>
-        <w:t xml:space="preserve">3.1 Содержать арендуемую квартиру в порядке предусмотренном санитарными, противопожарными и иными нормами установленными действующим законодательством РФ. </w:t>
+        <w:t>3.1 Содержать арендуем</w:t>
+      </w:r>
+      <w:r>
+        <w:rPr>
+          <w:sz w:val="28"/>
+          <w:szCs w:val="28"/>
+        </w:rPr>
+        <w:t>ые</w:t>
+      </w:r>
+      <w:r>
+        <w:rPr>
+          <w:sz w:val="28"/>
+          <w:szCs w:val="28"/>
+        </w:rPr>
+        <w:t xml:space="preserve"> </w:t>
+      </w:r>
+      <w:r>
+        <w:rPr>
+          <w:sz w:val="28"/>
+          <w:szCs w:val="28"/>
+        </w:rPr>
+        <w:t xml:space="preserve">помещения </w:t>
+      </w:r>
+      <w:r>
+        <w:rPr>
+          <w:sz w:val="28"/>
+          <w:szCs w:val="28"/>
+        </w:rPr>
+        <w:t xml:space="preserve">в порядке предусмотренном санитарными, противопожарными и иными нормами установленными действующим законодательством РФ. </w:t>
       </w:r>
       <w:r>
         <w:rPr>
@@ -492,15 +993,49 @@
           <w:sz w:val="28"/>
           <w:szCs w:val="28"/>
         </w:rPr>
-        <w:t xml:space="preserve">. В случае нанесения ущерба арендуемой квартире и имуществу, </w:t>
-      </w:r>
-      <w:r>
-        <w:rPr>
-          <w:sz w:val="28"/>
-          <w:szCs w:val="28"/>
-        </w:rPr>
-        <w:lastRenderedPageBreak/>
-        <w:t xml:space="preserve">находящемуся в ней, Наниматель обязуется возместить Арендодателю причиненный ущерб. </w:t>
+        <w:t>. В случае нанесения ущерба арендуем</w:t>
+      </w:r>
+      <w:r>
+        <w:rPr>
+          <w:sz w:val="28"/>
+          <w:szCs w:val="28"/>
+        </w:rPr>
+        <w:t>ым</w:t>
+      </w:r>
+      <w:r>
+        <w:rPr>
+          <w:sz w:val="28"/>
+          <w:szCs w:val="28"/>
+        </w:rPr>
+        <w:t xml:space="preserve"> </w:t>
+      </w:r>
+      <w:r>
+        <w:rPr>
+          <w:sz w:val="28"/>
+          <w:szCs w:val="28"/>
+        </w:rPr>
+        <w:t>помещениям</w:t>
+      </w:r>
+      <w:r>
+        <w:rPr>
+          <w:sz w:val="28"/>
+          <w:szCs w:val="28"/>
+        </w:rPr>
+        <w:t xml:space="preserve"> и имуществу, находящемуся в </w:t>
+      </w:r>
+      <w:r>
+        <w:rPr>
+          <w:sz w:val="28"/>
+          <w:szCs w:val="28"/>
+        </w:rPr>
+        <w:t>них</w:t>
+      </w:r>
+      <w:r>
+        <w:rPr>
+          <w:sz w:val="28"/>
+          <w:szCs w:val="28"/>
+        </w:rPr>
+        <w:t xml:space="preserve">, Наниматель обязуется возместить Арендодателю причиненный ущерб. </w:t>
       </w:r>
       <w:r>
         <w:rPr>
@@ -525,29 +1060,6 @@
         </w:rPr>
         <w:t>. Наниматель оплачивает: расход электроэнергии, междугородние, международные телефонные переговоры, различные услуги телефонной связи.</w:t>
       </w:r>
-      <w:r>
-        <w:rPr>
-          <w:sz w:val="28"/>
-          <w:szCs w:val="28"/>
-        </w:rPr>
-        <w:br/>
-        <w:t>3.</w:t>
-      </w:r>
-      <w:r>
-        <w:rPr>
-          <w:sz w:val="28"/>
-          <w:szCs w:val="28"/>
-          <w:lang w:val="en-US"/>
-        </w:rPr>
-        <w:t>4</w:t>
-      </w:r>
-      <w:r>
-        <w:rPr>
-          <w:sz w:val="28"/>
-          <w:szCs w:val="28"/>
-        </w:rPr>
-        <w:t> Нанимателю разрешено сдавать квартиру полностью или частично в субаренду физически и юридическим лицам.</w:t>
-      </w:r>
     </w:p>
     <w:p>
       <w:pPr>
@@ -564,26 +1076,68 @@
           <w:bCs/>
           <w:sz w:val="28"/>
           <w:szCs w:val="28"/>
-        </w:rPr>
-        <w:t>4. Порядок расчетов.</w:t>
-      </w:r>
-    </w:p>
-    <w:p>
-      <w:pPr>
-        <w:pStyle w:val="1"/>
+          <w:lang w:val="en-US"/>
+        </w:rPr>
+        <w:t>4</w:t>
+      </w:r>
+      <w:r>
         <w:rPr>
           <w:b/>
           <w:bCs/>
           <w:sz w:val="28"/>
           <w:szCs w:val="28"/>
         </w:rPr>
-      </w:pPr>
-      <w:r>
-        <w:rPr>
-          <w:sz w:val="28"/>
-          <w:szCs w:val="28"/>
-        </w:rPr>
-        <w:t xml:space="preserve">4.1. За арендуемую квартиру Нанимателем уплачивается месячная плата из расчета __________ рублей, что составляет эквивалентную сумму ______ $ США по курсу ЦБ на день оплаты. </w:t>
+        <w:t xml:space="preserve">. Срок действия договора аренды </w:t>
+      </w:r>
+      <w:r>
+        <w:rPr>
+          <w:b/>
+          <w:bCs/>
+          <w:sz w:val="28"/>
+          <w:szCs w:val="28"/>
+        </w:rPr>
+        <w:t>помещений</w:t>
+      </w:r>
+      <w:r>
+        <w:rPr>
+          <w:b/>
+          <w:bCs/>
+          <w:sz w:val="28"/>
+          <w:szCs w:val="28"/>
+        </w:rPr>
+        <w:t>, порядок изменения, расторжение договора.</w:t>
+      </w:r>
+    </w:p>
+    <w:p>
+      <w:pPr>
+        <w:pStyle w:val="1"/>
+        <w:rPr>
+          <w:b/>
+          <w:bCs/>
+          <w:sz w:val="28"/>
+          <w:szCs w:val="28"/>
+        </w:rPr>
+      </w:pPr>
+      <w:r>
+        <w:rPr>
+          <w:sz w:val="28"/>
+          <w:szCs w:val="28"/>
+        </w:rPr>
+        <w:t xml:space="preserve">5.1. Настоящий договор вступает в силу с момента его подписания и действует в течение всего срока аренды </w:t>
+      </w:r>
+      <w:r>
+        <w:rPr>
+          <w:sz w:val="28"/>
+          <w:szCs w:val="28"/>
+        </w:rPr>
+        <w:t>помещений</w:t>
+      </w:r>
+      <w:r>
+        <w:rPr>
+          <w:sz w:val="28"/>
+          <w:szCs w:val="28"/>
+        </w:rPr>
+        <w:t xml:space="preserve">. </w:t>
       </w:r>
       <w:r>
         <w:rPr>
@@ -591,7 +1145,21 @@
           <w:szCs w:val="28"/>
         </w:rPr>
         <w:br/>
-        <w:t xml:space="preserve">4.2. Ежемесячная арендная плата вносится Нанимателем за месяц вперед не позднее ________ числа. </w:t>
+        <w:t xml:space="preserve">5.2. Изменения и дополнения к настоящему договору могут вноситься только по соглашению сторон путем подписания дополнительного соглашения, являющегося неотъемлемой частью настоящего договора аренды </w:t>
+      </w:r>
+      <w:r>
+        <w:rPr>
+          <w:sz w:val="28"/>
+          <w:szCs w:val="28"/>
+        </w:rPr>
+        <w:t>помещений</w:t>
+      </w:r>
+      <w:r>
+        <w:rPr>
+          <w:sz w:val="28"/>
+          <w:szCs w:val="28"/>
+        </w:rPr>
+        <w:t xml:space="preserve">. </w:t>
       </w:r>
       <w:r>
         <w:rPr>
@@ -599,15 +1167,21 @@
           <w:szCs w:val="28"/>
         </w:rPr>
         <w:br/>
-        <w:t xml:space="preserve">4.3. При подписании Договора Нанимателем вносится Арендодателю оплата за месяц вперёд в размере __________ рублей, а также залоговая сумма _____________, которая возвращается Нанимателю при выезде его из квартиры. </w:t>
-      </w:r>
-      <w:r>
-        <w:rPr>
-          <w:sz w:val="28"/>
-          <w:szCs w:val="28"/>
-        </w:rPr>
-        <w:br/>
-        <w:t xml:space="preserve">4.4. Размер арендной платы остаётся неизменным в течение _______________. </w:t>
+        <w:t xml:space="preserve">5.3. Досрочное расторжение договора аренды Наймодателем возможно в случаях, если Наниматель нарушил свои обязанности по настоящему договору аренды </w:t>
+      </w:r>
+      <w:r>
+        <w:rPr>
+          <w:sz w:val="28"/>
+          <w:szCs w:val="28"/>
+        </w:rPr>
+        <w:t>помещений</w:t>
+      </w:r>
+      <w:r>
+        <w:rPr>
+          <w:sz w:val="28"/>
+          <w:szCs w:val="28"/>
+        </w:rPr>
+        <w:t xml:space="preserve">. </w:t>
       </w:r>
     </w:p>
     <w:p>
@@ -625,26 +1199,34 @@
           <w:bCs/>
           <w:sz w:val="28"/>
           <w:szCs w:val="28"/>
-        </w:rPr>
-        <w:t>5. Срок действия договора аренды квартиры, порядок изменения, расторжение договора.</w:t>
-      </w:r>
-    </w:p>
-    <w:p>
-      <w:pPr>
-        <w:pStyle w:val="1"/>
+          <w:lang w:val="en-US"/>
+        </w:rPr>
+        <w:t>5</w:t>
+      </w:r>
+      <w:r>
         <w:rPr>
           <w:b/>
           <w:bCs/>
           <w:sz w:val="28"/>
           <w:szCs w:val="28"/>
         </w:rPr>
-      </w:pPr>
-      <w:r>
-        <w:rPr>
-          <w:sz w:val="28"/>
-          <w:szCs w:val="28"/>
-        </w:rPr>
-        <w:t xml:space="preserve">5.1. Настоящий договор вступает в силу с момента его подписания и действует в течение всего срока аренды квартиры. </w:t>
+        <w:t>. Порядок рассмотрения споров.</w:t>
+      </w:r>
+    </w:p>
+    <w:p>
+      <w:pPr>
+        <w:pStyle w:val="1"/>
+        <w:rPr>
+          <w:sz w:val="28"/>
+          <w:szCs w:val="28"/>
+        </w:rPr>
+      </w:pPr>
+      <w:r>
+        <w:rPr>
+          <w:sz w:val="28"/>
+          <w:szCs w:val="28"/>
+        </w:rPr>
+        <w:t xml:space="preserve">6.1. Все споры между сторонами, связанные с настоящим договором аренды, решаются путем взаимных переговоров. </w:t>
       </w:r>
       <w:r>
         <w:rPr>
@@ -652,16 +1234,47 @@
           <w:szCs w:val="28"/>
         </w:rPr>
         <w:br/>
-        <w:t xml:space="preserve">5.2. Изменения и дополнения к настоящему договору могут вноситься только по соглашению сторон путем подписания дополнительного соглашения, являющегося неотъемлемой частью настоящего договора аренды квартиры. </w:t>
-      </w:r>
-      <w:r>
-        <w:rPr>
-          <w:sz w:val="28"/>
-          <w:szCs w:val="28"/>
-        </w:rPr>
-        <w:br/>
-        <w:t xml:space="preserve">5.3. Досрочное расторжение договора аренды Наймодателем возможно в случаях, если Наниматель нарушил свои обязанности по настоящему договору аренды квартиры. </w:t>
-      </w:r>
+        <w:t xml:space="preserve">6.2. В случае невозможности их разрешения переговорным путем они будут рассмотрены в соответствии с Законодательством РФ. </w:t>
+      </w:r>
+    </w:p>
+    <w:p>
+      <w:pPr>
+        <w:rPr>
+          <w:b/>
+          <w:bCs/>
+          <w:sz w:val="28"/>
+          <w:szCs w:val="28"/>
+        </w:rPr>
+        <w:sectPr>
+          <w:pgSz w:w="11906" w:h="16838"/>
+          <w:pgMar w:top="1134" w:right="850" w:bottom="1134" w:left="1701" w:header="708" w:footer="708" w:gutter="0"/>
+          <w:cols w:space="708"/>
+          <w:docGrid w:linePitch="360"/>
+        </w:sectPr>
+      </w:pPr>
+      <w:r>
+        <w:rPr>
+          <w:b/>
+          <w:bCs/>
+          <w:sz w:val="28"/>
+          <w:szCs w:val="28"/>
+        </w:rPr>
+        <w:br w:type="page"/>
+      </w:r>
+    </w:p>
+    <w:p>
+      <w:pPr>
+        <w:rPr>
+          <w:rFonts w:ascii="Times New Roman" w:eastAsia="Times New Roman" w:hAnsi="Times New Roman" w:cs="Times New Roman"/>
+          <w:b/>
+          <w:bCs/>
+          <w:kern w:val="0"/>
+          <w:sz w:val="28"/>
+          <w:szCs w:val="28"/>
+          <w:lang w:eastAsia="zh-CN"/>
+          <w14:ligatures w14:val="none"/>
+        </w:rPr>
+      </w:pPr>
     </w:p>
     <w:p>
       <w:pPr>
@@ -679,33 +1292,25 @@
           <w:sz w:val="28"/>
           <w:szCs w:val="28"/>
         </w:rPr>
-        <w:t>6. Порядок рассмотрения споров.</w:t>
+        <w:t>Приложение 1. Сдаваемые в аренду помещения</w:t>
       </w:r>
     </w:p>
     <w:p>
       <w:pPr>
         <w:pStyle w:val="1"/>
         <w:rPr>
-          <w:b/>
-          <w:bCs/>
-          <w:sz w:val="28"/>
-          <w:szCs w:val="28"/>
-        </w:rPr>
-      </w:pPr>
-      <w:r>
-        <w:rPr>
-          <w:sz w:val="28"/>
-          <w:szCs w:val="28"/>
-        </w:rPr>
-        <w:t xml:space="preserve">6.1. Все споры между сторонами, связанные с настоящим договором аренды, решаются путем взаимных переговоров. </w:t>
-      </w:r>
-      <w:r>
-        <w:rPr>
-          <w:sz w:val="28"/>
-          <w:szCs w:val="28"/>
-        </w:rPr>
-        <w:br/>
-        <w:t xml:space="preserve">6.2. В случае невозможности их разрешения переговорным путем они будут рассмотрены в соответствии с Законодательством РФ. </w:t>
+          <w:sz w:val="28"/>
+          <w:szCs w:val="28"/>
+          <w:lang w:val="en-US"/>
+        </w:rPr>
+      </w:pPr>
+      <w:r>
+        <w:rPr>
+          <w:sz w:val="28"/>
+          <w:szCs w:val="28"/>
+          <w:lang w:val="en-US"/>
+        </w:rPr>
+        <w:t>{Orders}</w:t>
       </w:r>
     </w:p>
     <w:p>
@@ -730,30 +1335,27 @@
     </w:p>
     <w:p>
       <w:pPr>
-        <w:jc w:val="center"/>
         <w:rPr>
           <w:rFonts w:ascii="Times New Roman" w:hAnsi="Times New Roman" w:cs="Times New Roman"/>
           <w:sz w:val="28"/>
           <w:szCs w:val="28"/>
-        </w:rPr>
-      </w:pPr>
-    </w:p>
-    <w:p>
-      <w:pPr>
-        <w:jc w:val="center"/>
+          <w:lang w:val="en-US"/>
+        </w:rPr>
+        <w:sectPr>
+          <w:pgSz w:w="11906" w:h="16838"/>
+          <w:pgMar w:top="1134" w:right="850" w:bottom="1134" w:left="1701" w:header="708" w:footer="708" w:gutter="0"/>
+          <w:cols w:space="708"/>
+          <w:docGrid w:linePitch="360"/>
+        </w:sectPr>
+      </w:pPr>
+    </w:p>
+    <w:p>
+      <w:pPr>
         <w:rPr>
           <w:rFonts w:ascii="Times New Roman" w:hAnsi="Times New Roman" w:cs="Times New Roman"/>
           <w:sz w:val="28"/>
           <w:szCs w:val="28"/>
-        </w:rPr>
-      </w:pPr>
-    </w:p>
-    <w:p>
-      <w:pPr>
-        <w:rPr>
-          <w:rFonts w:ascii="Times New Roman" w:hAnsi="Times New Roman" w:cs="Times New Roman"/>
-          <w:sz w:val="28"/>
-          <w:szCs w:val="28"/>
+          <w:lang w:val="en-US"/>
         </w:rPr>
       </w:pPr>
     </w:p>
@@ -768,7 +1370,7 @@
 </file>
 
 <file path=word/styles.xml><?xml version="1.0" encoding="utf-8"?>
-<w:styles xmlns:mc="http://schemas.openxmlformats.org/markup-compatibility/2006" xmlns:r="http://schemas.openxmlformats.org/officeDocument/2006/relationships" xmlns:w="http://schemas.openxmlformats.org/wordprocessingml/2006/main" xmlns:w14="http://schemas.microsoft.com/office/word/2010/wordml" xmlns:w15="http://schemas.microsoft.com/office/word/2012/wordml" xmlns:w16cex="http://schemas.microsoft.com/office/word/2018/wordml/cex" xmlns:w16cid="http://schemas.microsoft.com/office/word/2016/wordml/cid" xmlns:w16="http://schemas.microsoft.com/office/word/2018/wordml" xmlns:w16du="http://schemas.microsoft.com/office/word/2023/wordml/word16du" xmlns:w16sdtdh="http://schemas.microsoft.com/office/word/2020/wordml/sdtdatahash" xmlns:w16se="http://schemas.microsoft.com/office/word/2015/wordml/symex" mc:Ignorable="w14 w15 w16se w16cid w16 w16cex w16sdtdh w16du">
+<w:styles xmlns:mc="http://schemas.openxmlformats.org/markup-compatibility/2006" xmlns:r="http://schemas.openxmlformats.org/officeDocument/2006/relationships" xmlns:w="http://schemas.openxmlformats.org/wordprocessingml/2006/main" xmlns:w14="http://schemas.microsoft.com/office/word/2010/wordml" xmlns:w15="http://schemas.microsoft.com/office/word/2012/wordml" xmlns:w16cex="http://schemas.microsoft.com/office/word/2018/wordml/cex" xmlns:w16cid="http://schemas.microsoft.com/office/word/2016/wordml/cid" xmlns:w16="http://schemas.microsoft.com/office/word/2018/wordml" xmlns:w16du="http://schemas.microsoft.com/office/word/2023/wordml/word16du" xmlns:w16sdtdh="http://schemas.microsoft.com/office/word/2020/wordml/sdtdatahash" xmlns:w16sdtfl="http://schemas.microsoft.com/office/word/2024/wordml/sdtformatlock" xmlns:w16se="http://schemas.microsoft.com/office/word/2015/wordml/symex" mc:Ignorable="w14 w15 w16se w16cid w16 w16cex w16sdtdh w16sdtfl w16du">
   <w:docDefaults>
     <w:rPrDefault>
       <w:rPr>

</xml_diff>